<commit_message>
Added python code for saving results
</commit_message>
<xml_diff>
--- a/results/lab_notebook-JH.docx
+++ b/results/lab_notebook-JH.docx
@@ -555,7 +555,15 @@
         <w:rPr>
           <w:lang w:val="en-AU"/>
         </w:rPr>
-        <w:t>Write code to visualise outcomes</w:t>
+        <w:t>Write code to visualise o</w:t>
+      </w:r>
+      <w:bookmarkStart w:id="0" w:name="_GoBack"/>
+      <w:bookmarkEnd w:id="0"/>
+      <w:r>
+        <w:rPr>
+          <w:lang w:val="en-AU"/>
+        </w:rPr>
+        <w:t>utcomes</w:t>
       </w:r>
     </w:p>
     <w:p>
@@ -660,13 +668,7 @@
           <w:lang w:val="en-AU"/>
         </w:rPr>
         <w:lastRenderedPageBreak/>
-        <w:t>12</w:t>
-      </w:r>
-      <w:r>
-        <w:rPr>
-          <w:lang w:val="en-AU"/>
-        </w:rPr>
-        <w:t xml:space="preserve">-12-2017 – </w:t>
+        <w:t xml:space="preserve">12-12-2017 – </w:t>
       </w:r>
       <w:r>
         <w:rPr>
@@ -743,19 +745,7 @@
         <w:rPr>
           <w:lang w:val="en-AU"/>
         </w:rPr>
-        <w:t xml:space="preserve">other none </w:t>
-      </w:r>
-      <w:r>
-        <w:rPr>
-          <w:lang w:val="en-AU"/>
-        </w:rPr>
-        <w:t xml:space="preserve">neural </w:t>
-      </w:r>
-      <w:r>
-        <w:rPr>
-          <w:lang w:val="en-AU"/>
-        </w:rPr>
-        <w:t xml:space="preserve">network approaches. To keep the scope small, I decided to not use complex models such as deep neural networks. </w:t>
+        <w:t xml:space="preserve">other none neural network approaches. To keep the scope small, I decided to not use complex models such as deep neural networks. </w:t>
       </w:r>
     </w:p>
     <w:p>
@@ -871,7 +861,7 @@
       </w:r>
       <w:r>
         <w:rPr>
-          <w:lang w:val="en-AU"/>
+          <w:noProof/>
         </w:rPr>
         <w:drawing>
           <wp:inline distT="0" distB="0" distL="0" distR="0" wp14:anchorId="0D7A68D0" wp14:editId="2C13B6ED">
@@ -971,7 +961,7 @@
       </w:pPr>
       <w:r>
         <w:rPr>
-          <w:lang w:val="en-AU"/>
+          <w:noProof/>
         </w:rPr>
         <w:drawing>
           <wp:inline distT="0" distB="0" distL="0" distR="0" wp14:anchorId="40E7F785" wp14:editId="1E0F8182">
@@ -1177,31 +1167,6 @@
     </w:p>
     <w:p>
       <w:pPr>
-        <w:pStyle w:val="ListParagraph"/>
-        <w:rPr>
-          <w:lang w:val="en-AU"/>
-        </w:rPr>
-      </w:pPr>
-    </w:p>
-    <w:p>
-      <w:pPr>
-        <w:rPr>
-          <w:rFonts w:asciiTheme="majorHAnsi" w:eastAsiaTheme="majorEastAsia" w:hAnsiTheme="majorHAnsi" w:cstheme="majorBidi"/>
-          <w:color w:val="2E74B5" w:themeColor="accent1" w:themeShade="BF"/>
-          <w:sz w:val="26"/>
-          <w:szCs w:val="26"/>
-          <w:lang w:val="en-AU"/>
-        </w:rPr>
-      </w:pPr>
-      <w:r>
-        <w:rPr>
-          <w:lang w:val="en-AU"/>
-        </w:rPr>
-        <w:br w:type="page"/>
-      </w:r>
-    </w:p>
-    <w:p>
-      <w:pPr>
         <w:pStyle w:val="Heading2"/>
         <w:rPr>
           <w:lang w:val="en-AU"/>
@@ -1217,13 +1182,7 @@
         <w:rPr>
           <w:lang w:val="en-AU"/>
         </w:rPr>
-        <w:t xml:space="preserve">-12-2017 – </w:t>
-      </w:r>
-      <w:r>
-        <w:rPr>
-          <w:lang w:val="en-AU"/>
-        </w:rPr>
-        <w:t>Precision and recall</w:t>
+        <w:t>-12-2017 – Precision and recall</w:t>
       </w:r>
     </w:p>
     <w:p>
@@ -1292,7 +1251,7 @@
       </w:r>
       <w:r>
         <w:rPr>
-          <w:lang w:val="en-AU"/>
+          <w:noProof/>
         </w:rPr>
         <w:drawing>
           <wp:inline distT="0" distB="0" distL="0" distR="0" wp14:anchorId="089DE994" wp14:editId="3372E029">
@@ -1385,7 +1344,7 @@
       </w:r>
       <w:r>
         <w:rPr>
-          <w:lang w:val="en-AU"/>
+          <w:noProof/>
         </w:rPr>
         <w:drawing>
           <wp:inline distT="0" distB="0" distL="0" distR="0" wp14:anchorId="46D8639C" wp14:editId="23842A76">
@@ -1425,7 +1384,7 @@
       </w:r>
       <w:r>
         <w:rPr>
-          <w:lang w:val="en-AU"/>
+          <w:noProof/>
         </w:rPr>
         <w:drawing>
           <wp:inline distT="0" distB="0" distL="0" distR="0" wp14:anchorId="6BC9E648" wp14:editId="7697C2F2">
@@ -1471,8 +1430,6 @@
           <w:noProof/>
         </w:rPr>
       </w:pPr>
-      <w:bookmarkStart w:id="0" w:name="_GoBack"/>
-      <w:bookmarkEnd w:id="0"/>
       <w:r>
         <w:rPr>
           <w:lang w:val="en-AU"/>
@@ -1743,6 +1700,297 @@
         </w:rPr>
         <w:t xml:space="preserve"> </w:t>
       </w:r>
+    </w:p>
+    <w:p>
+      <w:pPr>
+        <w:rPr>
+          <w:lang w:val="en-AU"/>
+        </w:rPr>
+      </w:pPr>
+    </w:p>
+    <w:p>
+      <w:pPr>
+        <w:pStyle w:val="Heading2"/>
+        <w:rPr>
+          <w:lang w:val="en-AU"/>
+        </w:rPr>
+      </w:pPr>
+      <w:r>
+        <w:rPr>
+          <w:lang w:val="en-AU"/>
+        </w:rPr>
+        <w:t xml:space="preserve">15-12-2017 </w:t>
+      </w:r>
+      <w:r>
+        <w:rPr>
+          <w:rFonts w:ascii="Helvetica" w:eastAsia="Helvetica" w:hAnsi="Helvetica" w:cs="Helvetica"/>
+          <w:lang w:val="en-AU"/>
+        </w:rPr>
+        <w:t xml:space="preserve">– </w:t>
+      </w:r>
+      <w:r>
+        <w:rPr>
+          <w:lang w:val="en-AU"/>
+        </w:rPr>
+        <w:t>Saving results</w:t>
+      </w:r>
+    </w:p>
+    <w:p>
+      <w:pPr>
+        <w:rPr>
+          <w:lang w:val="en-AU"/>
+        </w:rPr>
+      </w:pPr>
+      <w:r>
+        <w:rPr>
+          <w:b/>
+          <w:lang w:val="en-AU"/>
+        </w:rPr>
+        <w:t>Event</w:t>
+      </w:r>
+      <w:r>
+        <w:rPr>
+          <w:b/>
+          <w:lang w:val="en-AU"/>
+        </w:rPr>
+        <w:t xml:space="preserve">/findings: </w:t>
+      </w:r>
+      <w:r>
+        <w:rPr>
+          <w:lang w:val="en-AU"/>
+        </w:rPr>
+        <w:t xml:space="preserve">Add </w:t>
+      </w:r>
+      <w:proofErr w:type="spellStart"/>
+      <w:r>
+        <w:rPr>
+          <w:lang w:val="en-AU"/>
+        </w:rPr>
+        <w:t>model_performance_test</w:t>
+      </w:r>
+      <w:proofErr w:type="spellEnd"/>
+      <w:r>
+        <w:rPr>
+          <w:lang w:val="en-AU"/>
+        </w:rPr>
+        <w:t xml:space="preserve"> and </w:t>
+      </w:r>
+      <w:proofErr w:type="spellStart"/>
+      <w:r>
+        <w:rPr>
+          <w:lang w:val="en-AU"/>
+        </w:rPr>
+        <w:t>model_f-score_test</w:t>
+      </w:r>
+      <w:proofErr w:type="spellEnd"/>
+      <w:r>
+        <w:rPr>
+          <w:lang w:val="en-AU"/>
+        </w:rPr>
+        <w:t>. The model performance test performs model evaluation based on n-fold cross-validation. The result is saved as a bar chart in pdf.</w:t>
+      </w:r>
+    </w:p>
+    <w:p>
+      <w:pPr>
+        <w:rPr>
+          <w:lang w:val="en-AU"/>
+        </w:rPr>
+      </w:pPr>
+      <w:r>
+        <w:rPr>
+          <w:lang w:val="en-AU"/>
+        </w:rPr>
+        <w:t xml:space="preserve">The Model f-score test evaluates f-beta scores, precision and recalls for all 4 models, and construct a table that is then saved in a pdf file automatically. </w:t>
+      </w:r>
+    </w:p>
+    <w:p>
+      <w:pPr>
+        <w:rPr>
+          <w:lang w:val="en-AU"/>
+        </w:rPr>
+      </w:pPr>
+      <w:r>
+        <w:rPr>
+          <w:lang w:val="en-AU"/>
+        </w:rPr>
+        <w:t xml:space="preserve">We found logistic regression performed the best during our model performance test. This result is consistent with f-score test. SVM have a slightly higher f-score results, but it had a greater variance during our performance test thus less reliable. </w:t>
+      </w:r>
+    </w:p>
+    <w:p>
+      <w:pPr>
+        <w:rPr>
+          <w:b/>
+          <w:lang w:val="en-AU"/>
+        </w:rPr>
+      </w:pPr>
+      <w:r>
+        <w:rPr>
+          <w:b/>
+          <w:lang w:val="en-AU"/>
+        </w:rPr>
+        <w:t>Lessons learned:</w:t>
+      </w:r>
+    </w:p>
+    <w:p>
+      <w:pPr>
+        <w:pStyle w:val="ListParagraph"/>
+        <w:numPr>
+          <w:ilvl w:val="0"/>
+          <w:numId w:val="18"/>
+        </w:numPr>
+        <w:rPr>
+          <w:b/>
+          <w:lang w:val="en-AU"/>
+        </w:rPr>
+      </w:pPr>
+      <w:r>
+        <w:rPr>
+          <w:lang w:val="en-AU"/>
+        </w:rPr>
+        <w:t xml:space="preserve">I’ve learnt how to produce charts and tables using </w:t>
+      </w:r>
+      <w:proofErr w:type="spellStart"/>
+      <w:r>
+        <w:rPr>
+          <w:lang w:val="en-AU"/>
+        </w:rPr>
+        <w:t>matplotlib</w:t>
+      </w:r>
+      <w:proofErr w:type="spellEnd"/>
+      <w:r>
+        <w:rPr>
+          <w:lang w:val="en-AU"/>
+        </w:rPr>
+        <w:t xml:space="preserve">. </w:t>
+      </w:r>
+    </w:p>
+    <w:p>
+      <w:pPr>
+        <w:pStyle w:val="ListParagraph"/>
+        <w:numPr>
+          <w:ilvl w:val="0"/>
+          <w:numId w:val="18"/>
+        </w:numPr>
+        <w:rPr>
+          <w:b/>
+          <w:lang w:val="en-AU"/>
+        </w:rPr>
+      </w:pPr>
+      <w:r>
+        <w:rPr>
+          <w:lang w:val="en-AU"/>
+        </w:rPr>
+        <w:t>N-fold cross validation takes significant longer time to finish when n-gram has an upper range above 3. This can take up to 10 minutes.</w:t>
+      </w:r>
+    </w:p>
+    <w:p>
+      <w:pPr>
+        <w:rPr>
+          <w:b/>
+          <w:lang w:val="en-AU"/>
+        </w:rPr>
+      </w:pPr>
+      <w:r>
+        <w:rPr>
+          <w:b/>
+          <w:lang w:val="en-AU"/>
+        </w:rPr>
+        <w:t>What</w:t>
+      </w:r>
+      <w:r>
+        <w:rPr>
+          <w:rFonts w:ascii="Helvetica" w:eastAsia="Helvetica" w:hAnsi="Helvetica" w:cs="Helvetica"/>
+          <w:b/>
+          <w:lang w:val="en-AU"/>
+        </w:rPr>
+        <w:t>’</w:t>
+      </w:r>
+      <w:r>
+        <w:rPr>
+          <w:b/>
+          <w:lang w:val="en-AU"/>
+        </w:rPr>
+        <w:t>s next?</w:t>
+      </w:r>
+    </w:p>
+    <w:p>
+      <w:pPr>
+        <w:pStyle w:val="ListParagraph"/>
+        <w:numPr>
+          <w:ilvl w:val="0"/>
+          <w:numId w:val="19"/>
+        </w:numPr>
+        <w:rPr>
+          <w:lang w:val="en-AU"/>
+        </w:rPr>
+      </w:pPr>
+      <w:r>
+        <w:rPr>
+          <w:lang w:val="en-AU"/>
+        </w:rPr>
+        <w:t>Improve documentation and comments</w:t>
+      </w:r>
+    </w:p>
+    <w:p>
+      <w:pPr>
+        <w:pStyle w:val="ListParagraph"/>
+        <w:numPr>
+          <w:ilvl w:val="0"/>
+          <w:numId w:val="19"/>
+        </w:numPr>
+        <w:rPr>
+          <w:lang w:val="en-AU"/>
+        </w:rPr>
+      </w:pPr>
+      <w:r>
+        <w:rPr>
+          <w:lang w:val="en-AU"/>
+        </w:rPr>
+        <w:t>Write automated scripts that train data and generates results</w:t>
+      </w:r>
+    </w:p>
+    <w:p>
+      <w:pPr>
+        <w:pStyle w:val="ListParagraph"/>
+        <w:numPr>
+          <w:ilvl w:val="0"/>
+          <w:numId w:val="19"/>
+        </w:numPr>
+        <w:rPr>
+          <w:lang w:val="en-AU"/>
+        </w:rPr>
+      </w:pPr>
+      <w:r>
+        <w:rPr>
+          <w:lang w:val="en-AU"/>
+        </w:rPr>
+        <w:t xml:space="preserve">Choose two </w:t>
+      </w:r>
+      <w:r>
+        <w:rPr>
+          <w:lang w:val="en-AU"/>
+        </w:rPr>
+        <w:t>proteome</w:t>
+      </w:r>
+      <w:r>
+        <w:rPr>
+          <w:lang w:val="en-AU"/>
+        </w:rPr>
+        <w:t>s and write scripts and code to predict on the proteomes</w:t>
+      </w:r>
+      <w:r>
+        <w:rPr>
+          <w:lang w:val="en-AU"/>
+        </w:rPr>
+        <w:t xml:space="preserve"> </w:t>
+      </w:r>
+    </w:p>
+    <w:p>
+      <w:pPr>
+        <w:rPr>
+          <w:lang w:val="en-AU"/>
+        </w:rPr>
+      </w:pPr>
     </w:p>
     <w:p>
       <w:pPr>
@@ -2500,6 +2748,232 @@
     </w:lvl>
   </w:abstractNum>
   <w:abstractNum w:abstractNumId="8">
+    <w:nsid w:val="3B1B2D8C"/>
+    <w:multiLevelType w:val="hybridMultilevel"/>
+    <w:tmpl w:val="50D441D4"/>
+    <w:lvl w:ilvl="0" w:tplc="3536AD42">
+      <w:start w:val="1"/>
+      <w:numFmt w:val="bullet"/>
+      <w:lvlText w:val="-"/>
+      <w:lvlJc w:val="left"/>
+      <w:pPr>
+        <w:ind w:left="1440" w:hanging="360"/>
+      </w:pPr>
+      <w:rPr>
+        <w:rFonts w:ascii="Calibri" w:eastAsiaTheme="minorEastAsia" w:hAnsi="Calibri" w:cstheme="minorBidi" w:hint="default"/>
+      </w:rPr>
+    </w:lvl>
+    <w:lvl w:ilvl="1" w:tplc="08090003" w:tentative="1">
+      <w:start w:val="1"/>
+      <w:numFmt w:val="bullet"/>
+      <w:lvlText w:val="o"/>
+      <w:lvlJc w:val="left"/>
+      <w:pPr>
+        <w:ind w:left="2160" w:hanging="360"/>
+      </w:pPr>
+      <w:rPr>
+        <w:rFonts w:ascii="Courier New" w:hAnsi="Courier New" w:cs="Courier New" w:hint="default"/>
+      </w:rPr>
+    </w:lvl>
+    <w:lvl w:ilvl="2" w:tplc="08090005" w:tentative="1">
+      <w:start w:val="1"/>
+      <w:numFmt w:val="bullet"/>
+      <w:lvlText w:val=""/>
+      <w:lvlJc w:val="left"/>
+      <w:pPr>
+        <w:ind w:left="2880" w:hanging="360"/>
+      </w:pPr>
+      <w:rPr>
+        <w:rFonts w:ascii="Wingdings" w:hAnsi="Wingdings" w:hint="default"/>
+      </w:rPr>
+    </w:lvl>
+    <w:lvl w:ilvl="3" w:tplc="08090001" w:tentative="1">
+      <w:start w:val="1"/>
+      <w:numFmt w:val="bullet"/>
+      <w:lvlText w:val=""/>
+      <w:lvlJc w:val="left"/>
+      <w:pPr>
+        <w:ind w:left="3600" w:hanging="360"/>
+      </w:pPr>
+      <w:rPr>
+        <w:rFonts w:ascii="Symbol" w:hAnsi="Symbol" w:hint="default"/>
+      </w:rPr>
+    </w:lvl>
+    <w:lvl w:ilvl="4" w:tplc="08090003" w:tentative="1">
+      <w:start w:val="1"/>
+      <w:numFmt w:val="bullet"/>
+      <w:lvlText w:val="o"/>
+      <w:lvlJc w:val="left"/>
+      <w:pPr>
+        <w:ind w:left="4320" w:hanging="360"/>
+      </w:pPr>
+      <w:rPr>
+        <w:rFonts w:ascii="Courier New" w:hAnsi="Courier New" w:cs="Courier New" w:hint="default"/>
+      </w:rPr>
+    </w:lvl>
+    <w:lvl w:ilvl="5" w:tplc="08090005" w:tentative="1">
+      <w:start w:val="1"/>
+      <w:numFmt w:val="bullet"/>
+      <w:lvlText w:val=""/>
+      <w:lvlJc w:val="left"/>
+      <w:pPr>
+        <w:ind w:left="5040" w:hanging="360"/>
+      </w:pPr>
+      <w:rPr>
+        <w:rFonts w:ascii="Wingdings" w:hAnsi="Wingdings" w:hint="default"/>
+      </w:rPr>
+    </w:lvl>
+    <w:lvl w:ilvl="6" w:tplc="08090001" w:tentative="1">
+      <w:start w:val="1"/>
+      <w:numFmt w:val="bullet"/>
+      <w:lvlText w:val=""/>
+      <w:lvlJc w:val="left"/>
+      <w:pPr>
+        <w:ind w:left="5760" w:hanging="360"/>
+      </w:pPr>
+      <w:rPr>
+        <w:rFonts w:ascii="Symbol" w:hAnsi="Symbol" w:hint="default"/>
+      </w:rPr>
+    </w:lvl>
+    <w:lvl w:ilvl="7" w:tplc="08090003" w:tentative="1">
+      <w:start w:val="1"/>
+      <w:numFmt w:val="bullet"/>
+      <w:lvlText w:val="o"/>
+      <w:lvlJc w:val="left"/>
+      <w:pPr>
+        <w:ind w:left="6480" w:hanging="360"/>
+      </w:pPr>
+      <w:rPr>
+        <w:rFonts w:ascii="Courier New" w:hAnsi="Courier New" w:cs="Courier New" w:hint="default"/>
+      </w:rPr>
+    </w:lvl>
+    <w:lvl w:ilvl="8" w:tplc="08090005" w:tentative="1">
+      <w:start w:val="1"/>
+      <w:numFmt w:val="bullet"/>
+      <w:lvlText w:val=""/>
+      <w:lvlJc w:val="left"/>
+      <w:pPr>
+        <w:ind w:left="7200" w:hanging="360"/>
+      </w:pPr>
+      <w:rPr>
+        <w:rFonts w:ascii="Wingdings" w:hAnsi="Wingdings" w:hint="default"/>
+      </w:rPr>
+    </w:lvl>
+  </w:abstractNum>
+  <w:abstractNum w:abstractNumId="9">
+    <w:nsid w:val="3F817A70"/>
+    <w:multiLevelType w:val="hybridMultilevel"/>
+    <w:tmpl w:val="C5F24F52"/>
+    <w:lvl w:ilvl="0" w:tplc="38AC7902">
+      <w:start w:val="1"/>
+      <w:numFmt w:val="bullet"/>
+      <w:lvlText w:val="-"/>
+      <w:lvlJc w:val="left"/>
+      <w:pPr>
+        <w:ind w:left="720" w:hanging="360"/>
+      </w:pPr>
+      <w:rPr>
+        <w:rFonts w:ascii="Calibri" w:eastAsiaTheme="minorEastAsia" w:hAnsi="Calibri" w:cstheme="minorBidi" w:hint="default"/>
+      </w:rPr>
+    </w:lvl>
+    <w:lvl w:ilvl="1" w:tplc="08090003" w:tentative="1">
+      <w:start w:val="1"/>
+      <w:numFmt w:val="bullet"/>
+      <w:lvlText w:val="o"/>
+      <w:lvlJc w:val="left"/>
+      <w:pPr>
+        <w:ind w:left="1440" w:hanging="360"/>
+      </w:pPr>
+      <w:rPr>
+        <w:rFonts w:ascii="Courier New" w:hAnsi="Courier New" w:cs="Courier New" w:hint="default"/>
+      </w:rPr>
+    </w:lvl>
+    <w:lvl w:ilvl="2" w:tplc="08090005" w:tentative="1">
+      <w:start w:val="1"/>
+      <w:numFmt w:val="bullet"/>
+      <w:lvlText w:val=""/>
+      <w:lvlJc w:val="left"/>
+      <w:pPr>
+        <w:ind w:left="2160" w:hanging="360"/>
+      </w:pPr>
+      <w:rPr>
+        <w:rFonts w:ascii="Wingdings" w:hAnsi="Wingdings" w:hint="default"/>
+      </w:rPr>
+    </w:lvl>
+    <w:lvl w:ilvl="3" w:tplc="08090001" w:tentative="1">
+      <w:start w:val="1"/>
+      <w:numFmt w:val="bullet"/>
+      <w:lvlText w:val=""/>
+      <w:lvlJc w:val="left"/>
+      <w:pPr>
+        <w:ind w:left="2880" w:hanging="360"/>
+      </w:pPr>
+      <w:rPr>
+        <w:rFonts w:ascii="Symbol" w:hAnsi="Symbol" w:hint="default"/>
+      </w:rPr>
+    </w:lvl>
+    <w:lvl w:ilvl="4" w:tplc="08090003" w:tentative="1">
+      <w:start w:val="1"/>
+      <w:numFmt w:val="bullet"/>
+      <w:lvlText w:val="o"/>
+      <w:lvlJc w:val="left"/>
+      <w:pPr>
+        <w:ind w:left="3600" w:hanging="360"/>
+      </w:pPr>
+      <w:rPr>
+        <w:rFonts w:ascii="Courier New" w:hAnsi="Courier New" w:cs="Courier New" w:hint="default"/>
+      </w:rPr>
+    </w:lvl>
+    <w:lvl w:ilvl="5" w:tplc="08090005" w:tentative="1">
+      <w:start w:val="1"/>
+      <w:numFmt w:val="bullet"/>
+      <w:lvlText w:val=""/>
+      <w:lvlJc w:val="left"/>
+      <w:pPr>
+        <w:ind w:left="4320" w:hanging="360"/>
+      </w:pPr>
+      <w:rPr>
+        <w:rFonts w:ascii="Wingdings" w:hAnsi="Wingdings" w:hint="default"/>
+      </w:rPr>
+    </w:lvl>
+    <w:lvl w:ilvl="6" w:tplc="08090001" w:tentative="1">
+      <w:start w:val="1"/>
+      <w:numFmt w:val="bullet"/>
+      <w:lvlText w:val=""/>
+      <w:lvlJc w:val="left"/>
+      <w:pPr>
+        <w:ind w:left="5040" w:hanging="360"/>
+      </w:pPr>
+      <w:rPr>
+        <w:rFonts w:ascii="Symbol" w:hAnsi="Symbol" w:hint="default"/>
+      </w:rPr>
+    </w:lvl>
+    <w:lvl w:ilvl="7" w:tplc="08090003" w:tentative="1">
+      <w:start w:val="1"/>
+      <w:numFmt w:val="bullet"/>
+      <w:lvlText w:val="o"/>
+      <w:lvlJc w:val="left"/>
+      <w:pPr>
+        <w:ind w:left="5760" w:hanging="360"/>
+      </w:pPr>
+      <w:rPr>
+        <w:rFonts w:ascii="Courier New" w:hAnsi="Courier New" w:cs="Courier New" w:hint="default"/>
+      </w:rPr>
+    </w:lvl>
+    <w:lvl w:ilvl="8" w:tplc="08090005" w:tentative="1">
+      <w:start w:val="1"/>
+      <w:numFmt w:val="bullet"/>
+      <w:lvlText w:val=""/>
+      <w:lvlJc w:val="left"/>
+      <w:pPr>
+        <w:ind w:left="6480" w:hanging="360"/>
+      </w:pPr>
+      <w:rPr>
+        <w:rFonts w:ascii="Wingdings" w:hAnsi="Wingdings" w:hint="default"/>
+      </w:rPr>
+    </w:lvl>
+  </w:abstractNum>
+  <w:abstractNum w:abstractNumId="10">
     <w:nsid w:val="44A64BA1"/>
     <w:multiLevelType w:val="hybridMultilevel"/>
     <w:tmpl w:val="F8B6F734"/>
@@ -2588,7 +3062,7 @@
       </w:pPr>
     </w:lvl>
   </w:abstractNum>
-  <w:abstractNum w:abstractNumId="9">
+  <w:abstractNum w:abstractNumId="11">
     <w:nsid w:val="45A632BC"/>
     <w:multiLevelType w:val="hybridMultilevel"/>
     <w:tmpl w:val="1BA8692C"/>
@@ -2677,7 +3151,96 @@
       </w:pPr>
     </w:lvl>
   </w:abstractNum>
-  <w:abstractNum w:abstractNumId="10">
+  <w:abstractNum w:abstractNumId="12">
+    <w:nsid w:val="4B040EF1"/>
+    <w:multiLevelType w:val="hybridMultilevel"/>
+    <w:tmpl w:val="7A06ADBA"/>
+    <w:lvl w:ilvl="0" w:tplc="D4F2E86E">
+      <w:start w:val="1"/>
+      <w:numFmt w:val="decimal"/>
+      <w:lvlText w:val="%1."/>
+      <w:lvlJc w:val="left"/>
+      <w:pPr>
+        <w:ind w:left="360" w:hanging="360"/>
+      </w:pPr>
+      <w:rPr>
+        <w:rFonts w:hint="default"/>
+      </w:rPr>
+    </w:lvl>
+    <w:lvl w:ilvl="1" w:tplc="08090019" w:tentative="1">
+      <w:start w:val="1"/>
+      <w:numFmt w:val="lowerLetter"/>
+      <w:lvlText w:val="%2."/>
+      <w:lvlJc w:val="left"/>
+      <w:pPr>
+        <w:ind w:left="1080" w:hanging="360"/>
+      </w:pPr>
+    </w:lvl>
+    <w:lvl w:ilvl="2" w:tplc="0809001B" w:tentative="1">
+      <w:start w:val="1"/>
+      <w:numFmt w:val="lowerRoman"/>
+      <w:lvlText w:val="%3."/>
+      <w:lvlJc w:val="right"/>
+      <w:pPr>
+        <w:ind w:left="1800" w:hanging="180"/>
+      </w:pPr>
+    </w:lvl>
+    <w:lvl w:ilvl="3" w:tplc="0809000F" w:tentative="1">
+      <w:start w:val="1"/>
+      <w:numFmt w:val="decimal"/>
+      <w:lvlText w:val="%4."/>
+      <w:lvlJc w:val="left"/>
+      <w:pPr>
+        <w:ind w:left="2520" w:hanging="360"/>
+      </w:pPr>
+    </w:lvl>
+    <w:lvl w:ilvl="4" w:tplc="08090019" w:tentative="1">
+      <w:start w:val="1"/>
+      <w:numFmt w:val="lowerLetter"/>
+      <w:lvlText w:val="%5."/>
+      <w:lvlJc w:val="left"/>
+      <w:pPr>
+        <w:ind w:left="3240" w:hanging="360"/>
+      </w:pPr>
+    </w:lvl>
+    <w:lvl w:ilvl="5" w:tplc="0809001B" w:tentative="1">
+      <w:start w:val="1"/>
+      <w:numFmt w:val="lowerRoman"/>
+      <w:lvlText w:val="%6."/>
+      <w:lvlJc w:val="right"/>
+      <w:pPr>
+        <w:ind w:left="3960" w:hanging="180"/>
+      </w:pPr>
+    </w:lvl>
+    <w:lvl w:ilvl="6" w:tplc="0809000F" w:tentative="1">
+      <w:start w:val="1"/>
+      <w:numFmt w:val="decimal"/>
+      <w:lvlText w:val="%7."/>
+      <w:lvlJc w:val="left"/>
+      <w:pPr>
+        <w:ind w:left="4680" w:hanging="360"/>
+      </w:pPr>
+    </w:lvl>
+    <w:lvl w:ilvl="7" w:tplc="08090019" w:tentative="1">
+      <w:start w:val="1"/>
+      <w:numFmt w:val="lowerLetter"/>
+      <w:lvlText w:val="%8."/>
+      <w:lvlJc w:val="left"/>
+      <w:pPr>
+        <w:ind w:left="5400" w:hanging="360"/>
+      </w:pPr>
+    </w:lvl>
+    <w:lvl w:ilvl="8" w:tplc="0809001B" w:tentative="1">
+      <w:start w:val="1"/>
+      <w:numFmt w:val="lowerRoman"/>
+      <w:lvlText w:val="%9."/>
+      <w:lvlJc w:val="right"/>
+      <w:pPr>
+        <w:ind w:left="6120" w:hanging="180"/>
+      </w:pPr>
+    </w:lvl>
+  </w:abstractNum>
+  <w:abstractNum w:abstractNumId="13">
     <w:nsid w:val="56D6096B"/>
     <w:multiLevelType w:val="hybridMultilevel"/>
     <w:tmpl w:val="1722DC36"/>
@@ -2766,7 +3329,7 @@
       </w:pPr>
     </w:lvl>
   </w:abstractNum>
-  <w:abstractNum w:abstractNumId="11">
+  <w:abstractNum w:abstractNumId="14">
     <w:nsid w:val="57413164"/>
     <w:multiLevelType w:val="hybridMultilevel"/>
     <w:tmpl w:val="B64ABAD6"/>
@@ -2855,7 +3418,7 @@
       </w:pPr>
     </w:lvl>
   </w:abstractNum>
-  <w:abstractNum w:abstractNumId="12">
+  <w:abstractNum w:abstractNumId="15">
     <w:nsid w:val="57D840A9"/>
     <w:multiLevelType w:val="hybridMultilevel"/>
     <w:tmpl w:val="A8CE630E"/>
@@ -2944,7 +3507,7 @@
       </w:pPr>
     </w:lvl>
   </w:abstractNum>
-  <w:abstractNum w:abstractNumId="13">
+  <w:abstractNum w:abstractNumId="16">
     <w:nsid w:val="615B27E9"/>
     <w:multiLevelType w:val="hybridMultilevel"/>
     <w:tmpl w:val="8D325CB0"/>
@@ -3057,7 +3620,7 @@
       </w:rPr>
     </w:lvl>
   </w:abstractNum>
-  <w:abstractNum w:abstractNumId="14">
+  <w:abstractNum w:abstractNumId="17">
     <w:nsid w:val="69356360"/>
     <w:multiLevelType w:val="hybridMultilevel"/>
     <w:tmpl w:val="02C0CF36"/>
@@ -3171,8 +3734,121 @@
       </w:rPr>
     </w:lvl>
   </w:abstractNum>
+  <w:abstractNum w:abstractNumId="18">
+    <w:nsid w:val="7B652736"/>
+    <w:multiLevelType w:val="hybridMultilevel"/>
+    <w:tmpl w:val="F2AC71B0"/>
+    <w:lvl w:ilvl="0" w:tplc="0490607C">
+      <w:start w:val="1"/>
+      <w:numFmt w:val="bullet"/>
+      <w:lvlText w:val="-"/>
+      <w:lvlJc w:val="left"/>
+      <w:pPr>
+        <w:ind w:left="720" w:hanging="360"/>
+      </w:pPr>
+      <w:rPr>
+        <w:rFonts w:ascii="Calibri" w:eastAsiaTheme="minorEastAsia" w:hAnsi="Calibri" w:cstheme="minorBidi" w:hint="default"/>
+      </w:rPr>
+    </w:lvl>
+    <w:lvl w:ilvl="1" w:tplc="08090003" w:tentative="1">
+      <w:start w:val="1"/>
+      <w:numFmt w:val="bullet"/>
+      <w:lvlText w:val="o"/>
+      <w:lvlJc w:val="left"/>
+      <w:pPr>
+        <w:ind w:left="1440" w:hanging="360"/>
+      </w:pPr>
+      <w:rPr>
+        <w:rFonts w:ascii="Courier New" w:hAnsi="Courier New" w:cs="Courier New" w:hint="default"/>
+      </w:rPr>
+    </w:lvl>
+    <w:lvl w:ilvl="2" w:tplc="08090005" w:tentative="1">
+      <w:start w:val="1"/>
+      <w:numFmt w:val="bullet"/>
+      <w:lvlText w:val=""/>
+      <w:lvlJc w:val="left"/>
+      <w:pPr>
+        <w:ind w:left="2160" w:hanging="360"/>
+      </w:pPr>
+      <w:rPr>
+        <w:rFonts w:ascii="Wingdings" w:hAnsi="Wingdings" w:hint="default"/>
+      </w:rPr>
+    </w:lvl>
+    <w:lvl w:ilvl="3" w:tplc="08090001" w:tentative="1">
+      <w:start w:val="1"/>
+      <w:numFmt w:val="bullet"/>
+      <w:lvlText w:val=""/>
+      <w:lvlJc w:val="left"/>
+      <w:pPr>
+        <w:ind w:left="2880" w:hanging="360"/>
+      </w:pPr>
+      <w:rPr>
+        <w:rFonts w:ascii="Symbol" w:hAnsi="Symbol" w:hint="default"/>
+      </w:rPr>
+    </w:lvl>
+    <w:lvl w:ilvl="4" w:tplc="08090003" w:tentative="1">
+      <w:start w:val="1"/>
+      <w:numFmt w:val="bullet"/>
+      <w:lvlText w:val="o"/>
+      <w:lvlJc w:val="left"/>
+      <w:pPr>
+        <w:ind w:left="3600" w:hanging="360"/>
+      </w:pPr>
+      <w:rPr>
+        <w:rFonts w:ascii="Courier New" w:hAnsi="Courier New" w:cs="Courier New" w:hint="default"/>
+      </w:rPr>
+    </w:lvl>
+    <w:lvl w:ilvl="5" w:tplc="08090005" w:tentative="1">
+      <w:start w:val="1"/>
+      <w:numFmt w:val="bullet"/>
+      <w:lvlText w:val=""/>
+      <w:lvlJc w:val="left"/>
+      <w:pPr>
+        <w:ind w:left="4320" w:hanging="360"/>
+      </w:pPr>
+      <w:rPr>
+        <w:rFonts w:ascii="Wingdings" w:hAnsi="Wingdings" w:hint="default"/>
+      </w:rPr>
+    </w:lvl>
+    <w:lvl w:ilvl="6" w:tplc="08090001" w:tentative="1">
+      <w:start w:val="1"/>
+      <w:numFmt w:val="bullet"/>
+      <w:lvlText w:val=""/>
+      <w:lvlJc w:val="left"/>
+      <w:pPr>
+        <w:ind w:left="5040" w:hanging="360"/>
+      </w:pPr>
+      <w:rPr>
+        <w:rFonts w:ascii="Symbol" w:hAnsi="Symbol" w:hint="default"/>
+      </w:rPr>
+    </w:lvl>
+    <w:lvl w:ilvl="7" w:tplc="08090003" w:tentative="1">
+      <w:start w:val="1"/>
+      <w:numFmt w:val="bullet"/>
+      <w:lvlText w:val="o"/>
+      <w:lvlJc w:val="left"/>
+      <w:pPr>
+        <w:ind w:left="5760" w:hanging="360"/>
+      </w:pPr>
+      <w:rPr>
+        <w:rFonts w:ascii="Courier New" w:hAnsi="Courier New" w:cs="Courier New" w:hint="default"/>
+      </w:rPr>
+    </w:lvl>
+    <w:lvl w:ilvl="8" w:tplc="08090005" w:tentative="1">
+      <w:start w:val="1"/>
+      <w:numFmt w:val="bullet"/>
+      <w:lvlText w:val=""/>
+      <w:lvlJc w:val="left"/>
+      <w:pPr>
+        <w:ind w:left="6480" w:hanging="360"/>
+      </w:pPr>
+      <w:rPr>
+        <w:rFonts w:ascii="Wingdings" w:hAnsi="Wingdings" w:hint="default"/>
+      </w:rPr>
+    </w:lvl>
+  </w:abstractNum>
   <w:num w:numId="1">
-    <w:abstractNumId w:val="13"/>
+    <w:abstractNumId w:val="16"/>
   </w:num>
   <w:num w:numId="2">
     <w:abstractNumId w:val="7"/>
@@ -3184,7 +3860,7 @@
     <w:abstractNumId w:val="5"/>
   </w:num>
   <w:num w:numId="5">
-    <w:abstractNumId w:val="10"/>
+    <w:abstractNumId w:val="13"/>
   </w:num>
   <w:num w:numId="6">
     <w:abstractNumId w:val="1"/>
@@ -3196,25 +3872,37 @@
     <w:abstractNumId w:val="3"/>
   </w:num>
   <w:num w:numId="9">
-    <w:abstractNumId w:val="8"/>
+    <w:abstractNumId w:val="10"/>
   </w:num>
   <w:num w:numId="10">
     <w:abstractNumId w:val="4"/>
   </w:num>
   <w:num w:numId="11">
-    <w:abstractNumId w:val="11"/>
+    <w:abstractNumId w:val="14"/>
   </w:num>
   <w:num w:numId="12">
-    <w:abstractNumId w:val="9"/>
+    <w:abstractNumId w:val="11"/>
   </w:num>
   <w:num w:numId="13">
     <w:abstractNumId w:val="2"/>
   </w:num>
   <w:num w:numId="14">
-    <w:abstractNumId w:val="12"/>
+    <w:abstractNumId w:val="15"/>
   </w:num>
   <w:num w:numId="15">
-    <w:abstractNumId w:val="14"/>
+    <w:abstractNumId w:val="17"/>
+  </w:num>
+  <w:num w:numId="16">
+    <w:abstractNumId w:val="18"/>
+  </w:num>
+  <w:num w:numId="17">
+    <w:abstractNumId w:val="8"/>
+  </w:num>
+  <w:num w:numId="18">
+    <w:abstractNumId w:val="9"/>
+  </w:num>
+  <w:num w:numId="19">
+    <w:abstractNumId w:val="12"/>
   </w:num>
 </w:numbering>
 </file>

</xml_diff>

<commit_message>
Add code for command line arguments.
</commit_message>
<xml_diff>
--- a/results/lab_notebook-JH.docx
+++ b/results/lab_notebook-JH.docx
@@ -222,35 +222,7 @@
         <w:rPr>
           <w:lang w:val="en-AU"/>
         </w:rPr>
-        <w:t xml:space="preserve">Use Count </w:t>
-      </w:r>
-      <w:proofErr w:type="spellStart"/>
-      <w:r>
-        <w:rPr>
-          <w:lang w:val="en-AU"/>
-        </w:rPr>
-        <w:t>vectoriser</w:t>
-      </w:r>
-      <w:proofErr w:type="spellEnd"/>
-      <w:r>
-        <w:rPr>
-          <w:lang w:val="en-AU"/>
-        </w:rPr>
-        <w:t xml:space="preserve"> to </w:t>
-      </w:r>
-      <w:proofErr w:type="spellStart"/>
-      <w:r>
-        <w:rPr>
-          <w:lang w:val="en-AU"/>
-        </w:rPr>
-        <w:t>vectorise</w:t>
-      </w:r>
-      <w:proofErr w:type="spellEnd"/>
-      <w:r>
-        <w:rPr>
-          <w:lang w:val="en-AU"/>
-        </w:rPr>
-        <w:t xml:space="preserve"> raw sequence strings into vectors</w:t>
+        <w:t>Use Count vectoriser to vectorise raw sequence strings into vectors</w:t>
       </w:r>
     </w:p>
     <w:p>
@@ -370,21 +342,7 @@
         <w:rPr>
           <w:lang w:val="en-AU"/>
         </w:rPr>
-        <w:t xml:space="preserve">The </w:t>
-      </w:r>
-      <w:proofErr w:type="spellStart"/>
-      <w:r>
-        <w:rPr>
-          <w:lang w:val="en-AU"/>
-        </w:rPr>
-        <w:t>fasta</w:t>
-      </w:r>
-      <w:proofErr w:type="spellEnd"/>
-      <w:r>
-        <w:rPr>
-          <w:lang w:val="en-AU"/>
-        </w:rPr>
-        <w:t xml:space="preserve"> parser from Bio package does not filter out commenting lines, this results an error in the </w:t>
+        <w:t xml:space="preserve">The fasta parser from Bio package does not filter out commenting lines, this results an error in the </w:t>
       </w:r>
       <w:r>
         <w:rPr>
@@ -555,15 +513,7 @@
         <w:rPr>
           <w:lang w:val="en-AU"/>
         </w:rPr>
-        <w:t>Write code to visualise o</w:t>
-      </w:r>
-      <w:bookmarkStart w:id="0" w:name="_GoBack"/>
-      <w:bookmarkEnd w:id="0"/>
-      <w:r>
-        <w:rPr>
-          <w:lang w:val="en-AU"/>
-        </w:rPr>
-        <w:t>utcomes</w:t>
+        <w:t>Write code to visualise outcomes</w:t>
       </w:r>
     </w:p>
     <w:p>
@@ -1761,33 +1711,17 @@
         </w:rPr>
         <w:t xml:space="preserve">Add </w:t>
       </w:r>
-      <w:proofErr w:type="spellStart"/>
       <w:r>
         <w:rPr>
           <w:lang w:val="en-AU"/>
         </w:rPr>
         <w:t>model_performance_test</w:t>
       </w:r>
-      <w:proofErr w:type="spellEnd"/>
-      <w:r>
-        <w:rPr>
-          <w:lang w:val="en-AU"/>
-        </w:rPr>
-        <w:t xml:space="preserve"> and </w:t>
-      </w:r>
-      <w:proofErr w:type="spellStart"/>
-      <w:r>
-        <w:rPr>
-          <w:lang w:val="en-AU"/>
-        </w:rPr>
-        <w:t>model_f-score_test</w:t>
-      </w:r>
-      <w:proofErr w:type="spellEnd"/>
-      <w:r>
-        <w:rPr>
-          <w:lang w:val="en-AU"/>
-        </w:rPr>
-        <w:t>. The model performance test performs model evaluation based on n-fold cross-validation. The result is saved as a bar chart in pdf.</w:t>
+      <w:r>
+        <w:rPr>
+          <w:lang w:val="en-AU"/>
+        </w:rPr>
+        <w:t xml:space="preserve"> and model_f-score_test. The model performance test performs model evaluation based on n-fold cross-validation. The result is saved as a bar chart in pdf.</w:t>
       </w:r>
     </w:p>
     <w:p>
@@ -1847,21 +1781,7 @@
         <w:rPr>
           <w:lang w:val="en-AU"/>
         </w:rPr>
-        <w:t xml:space="preserve">I’ve learnt how to produce charts and tables using </w:t>
-      </w:r>
-      <w:proofErr w:type="spellStart"/>
-      <w:r>
-        <w:rPr>
-          <w:lang w:val="en-AU"/>
-        </w:rPr>
-        <w:t>matplotlib</w:t>
-      </w:r>
-      <w:proofErr w:type="spellEnd"/>
-      <w:r>
-        <w:rPr>
-          <w:lang w:val="en-AU"/>
-        </w:rPr>
-        <w:t xml:space="preserve">. </w:t>
+        <w:t xml:space="preserve">I’ve learnt how to produce charts and tables using matplotlib. </w:t>
       </w:r>
     </w:p>
     <w:p>
@@ -1984,6 +1904,213 @@
         </w:rPr>
         <w:t xml:space="preserve"> </w:t>
       </w:r>
+    </w:p>
+    <w:p>
+      <w:pPr>
+        <w:rPr>
+          <w:lang w:val="en-AU"/>
+        </w:rPr>
+      </w:pPr>
+    </w:p>
+    <w:p>
+      <w:pPr>
+        <w:pStyle w:val="Heading2"/>
+        <w:rPr>
+          <w:lang w:val="en-AU"/>
+        </w:rPr>
+      </w:pPr>
+      <w:r>
+        <w:rPr>
+          <w:lang w:val="en-AU"/>
+        </w:rPr>
+        <w:t>22</w:t>
+      </w:r>
+      <w:r>
+        <w:rPr>
+          <w:lang w:val="en-AU"/>
+        </w:rPr>
+        <w:t xml:space="preserve">-12-2017 </w:t>
+      </w:r>
+      <w:r>
+        <w:rPr>
+          <w:rFonts w:ascii="Helvetica" w:eastAsia="Helvetica" w:hAnsi="Helvetica" w:cs="Helvetica"/>
+          <w:lang w:val="en-AU"/>
+        </w:rPr>
+        <w:t>–</w:t>
+      </w:r>
+      <w:r>
+        <w:rPr>
+          <w:rFonts w:ascii="Helvetica" w:eastAsia="Helvetica" w:hAnsi="Helvetica" w:cs="Helvetica"/>
+          <w:lang w:val="en-AU"/>
+        </w:rPr>
+        <w:t xml:space="preserve"> </w:t>
+      </w:r>
+      <w:r>
+        <w:rPr>
+          <w:lang w:val="en-AU"/>
+        </w:rPr>
+        <w:t>Command</w:t>
+      </w:r>
+      <w:r>
+        <w:rPr>
+          <w:lang w:val="en-AU"/>
+        </w:rPr>
+        <w:t xml:space="preserve"> </w:t>
+      </w:r>
+      <w:r>
+        <w:rPr>
+          <w:lang w:val="en-AU"/>
+        </w:rPr>
+        <w:t>line interface</w:t>
+      </w:r>
+    </w:p>
+    <w:p>
+      <w:pPr>
+        <w:rPr>
+          <w:lang w:val="en-AU"/>
+        </w:rPr>
+      </w:pPr>
+      <w:r>
+        <w:rPr>
+          <w:b/>
+          <w:lang w:val="en-AU"/>
+        </w:rPr>
+        <w:t>Event</w:t>
+      </w:r>
+      <w:r>
+        <w:rPr>
+          <w:b/>
+          <w:lang w:val="en-AU"/>
+        </w:rPr>
+        <w:t xml:space="preserve">/findings: </w:t>
+      </w:r>
+      <w:r>
+        <w:rPr>
+          <w:lang w:val="en-AU"/>
+        </w:rPr>
+        <w:t>Using argparse to process interface with command line. Added comments for the remaining functions.</w:t>
+      </w:r>
+      <w:r>
+        <w:rPr>
+          <w:lang w:val="en-AU"/>
+        </w:rPr>
+        <w:t xml:space="preserve"> </w:t>
+      </w:r>
+    </w:p>
+    <w:p>
+      <w:pPr>
+        <w:rPr>
+          <w:b/>
+          <w:lang w:val="en-AU"/>
+        </w:rPr>
+      </w:pPr>
+      <w:r>
+        <w:rPr>
+          <w:b/>
+          <w:lang w:val="en-AU"/>
+        </w:rPr>
+        <w:t>Lessons learned:</w:t>
+      </w:r>
+    </w:p>
+    <w:p>
+      <w:pPr>
+        <w:pStyle w:val="ListParagraph"/>
+        <w:numPr>
+          <w:ilvl w:val="0"/>
+          <w:numId w:val="18"/>
+        </w:numPr>
+        <w:rPr>
+          <w:b/>
+          <w:lang w:val="en-AU"/>
+        </w:rPr>
+      </w:pPr>
+      <w:r>
+        <w:rPr>
+          <w:lang w:val="en-AU"/>
+        </w:rPr>
+        <w:t xml:space="preserve">I have increased my confidence in working </w:t>
+      </w:r>
+      <w:r>
+        <w:rPr>
+          <w:lang w:val="en-AU"/>
+        </w:rPr>
+        <w:t>with argparse module</w:t>
+      </w:r>
+    </w:p>
+    <w:p>
+      <w:pPr>
+        <w:rPr>
+          <w:b/>
+          <w:lang w:val="en-AU"/>
+        </w:rPr>
+      </w:pPr>
+      <w:r>
+        <w:rPr>
+          <w:b/>
+          <w:lang w:val="en-AU"/>
+        </w:rPr>
+        <w:t>What</w:t>
+      </w:r>
+      <w:r>
+        <w:rPr>
+          <w:rFonts w:ascii="Helvetica" w:eastAsia="Helvetica" w:hAnsi="Helvetica" w:cs="Helvetica"/>
+          <w:b/>
+          <w:lang w:val="en-AU"/>
+        </w:rPr>
+        <w:t>’</w:t>
+      </w:r>
+      <w:r>
+        <w:rPr>
+          <w:b/>
+          <w:lang w:val="en-AU"/>
+        </w:rPr>
+        <w:t>s next?</w:t>
+      </w:r>
+    </w:p>
+    <w:p>
+      <w:pPr>
+        <w:pStyle w:val="ListParagraph"/>
+        <w:numPr>
+          <w:ilvl w:val="0"/>
+          <w:numId w:val="20"/>
+        </w:numPr>
+        <w:rPr>
+          <w:lang w:val="en-AU"/>
+        </w:rPr>
+      </w:pPr>
+      <w:bookmarkStart w:id="0" w:name="_GoBack"/>
+      <w:bookmarkEnd w:id="0"/>
+      <w:r>
+        <w:rPr>
+          <w:lang w:val="en-AU"/>
+        </w:rPr>
+        <w:t xml:space="preserve">Choose two </w:t>
+      </w:r>
+      <w:r>
+        <w:rPr>
+          <w:lang w:val="en-AU"/>
+        </w:rPr>
+        <w:t>proteome</w:t>
+      </w:r>
+      <w:r>
+        <w:rPr>
+          <w:lang w:val="en-AU"/>
+        </w:rPr>
+        <w:t>s and write scripts and code to predict on the proteomes</w:t>
+      </w:r>
+      <w:r>
+        <w:rPr>
+          <w:lang w:val="en-AU"/>
+        </w:rPr>
+        <w:t xml:space="preserve"> </w:t>
+      </w:r>
+    </w:p>
+    <w:p>
+      <w:pPr>
+        <w:rPr>
+          <w:lang w:val="en-AU"/>
+        </w:rPr>
+      </w:pPr>
     </w:p>
     <w:p>
       <w:pPr>
@@ -2012,6 +2139,95 @@
 <file path=word/numbering.xml><?xml version="1.0" encoding="utf-8"?>
 <w:numbering xmlns:wpc="http://schemas.microsoft.com/office/word/2010/wordprocessingCanvas" xmlns:mo="http://schemas.microsoft.com/office/mac/office/2008/main" xmlns:mc="http://schemas.openxmlformats.org/markup-compatibility/2006" xmlns:mv="urn:schemas-microsoft-com:mac:vml" xmlns:o="urn:schemas-microsoft-com:office:office" xmlns:r="http://schemas.openxmlformats.org/officeDocument/2006/relationships" xmlns:m="http://schemas.openxmlformats.org/officeDocument/2006/math" xmlns:v="urn:schemas-microsoft-com:vml" xmlns:wp14="http://schemas.microsoft.com/office/word/2010/wordprocessingDrawing" xmlns:wp="http://schemas.openxmlformats.org/drawingml/2006/wordprocessingDrawing" xmlns:w10="urn:schemas-microsoft-com:office:word" xmlns:w="http://schemas.openxmlformats.org/wordprocessingml/2006/main" xmlns:w14="http://schemas.microsoft.com/office/word/2010/wordml" xmlns:w15="http://schemas.microsoft.com/office/word/2012/wordml" xmlns:wpg="http://schemas.microsoft.com/office/word/2010/wordprocessingGroup" xmlns:wpi="http://schemas.microsoft.com/office/word/2010/wordprocessingInk" xmlns:wne="http://schemas.microsoft.com/office/word/2006/wordml" xmlns:wps="http://schemas.microsoft.com/office/word/2010/wordprocessingShape" mc:Ignorable="w14 w15 wp14">
   <w:abstractNum w:abstractNumId="0">
+    <w:nsid w:val="007247BC"/>
+    <w:multiLevelType w:val="hybridMultilevel"/>
+    <w:tmpl w:val="0B8EA786"/>
+    <w:lvl w:ilvl="0" w:tplc="0809000F">
+      <w:start w:val="1"/>
+      <w:numFmt w:val="decimal"/>
+      <w:lvlText w:val="%1."/>
+      <w:lvlJc w:val="left"/>
+      <w:pPr>
+        <w:ind w:left="720" w:hanging="360"/>
+      </w:pPr>
+      <w:rPr>
+        <w:rFonts w:hint="default"/>
+      </w:rPr>
+    </w:lvl>
+    <w:lvl w:ilvl="1" w:tplc="08090019" w:tentative="1">
+      <w:start w:val="1"/>
+      <w:numFmt w:val="lowerLetter"/>
+      <w:lvlText w:val="%2."/>
+      <w:lvlJc w:val="left"/>
+      <w:pPr>
+        <w:ind w:left="1440" w:hanging="360"/>
+      </w:pPr>
+    </w:lvl>
+    <w:lvl w:ilvl="2" w:tplc="0809001B" w:tentative="1">
+      <w:start w:val="1"/>
+      <w:numFmt w:val="lowerRoman"/>
+      <w:lvlText w:val="%3."/>
+      <w:lvlJc w:val="right"/>
+      <w:pPr>
+        <w:ind w:left="2160" w:hanging="180"/>
+      </w:pPr>
+    </w:lvl>
+    <w:lvl w:ilvl="3" w:tplc="0809000F" w:tentative="1">
+      <w:start w:val="1"/>
+      <w:numFmt w:val="decimal"/>
+      <w:lvlText w:val="%4."/>
+      <w:lvlJc w:val="left"/>
+      <w:pPr>
+        <w:ind w:left="2880" w:hanging="360"/>
+      </w:pPr>
+    </w:lvl>
+    <w:lvl w:ilvl="4" w:tplc="08090019" w:tentative="1">
+      <w:start w:val="1"/>
+      <w:numFmt w:val="lowerLetter"/>
+      <w:lvlText w:val="%5."/>
+      <w:lvlJc w:val="left"/>
+      <w:pPr>
+        <w:ind w:left="3600" w:hanging="360"/>
+      </w:pPr>
+    </w:lvl>
+    <w:lvl w:ilvl="5" w:tplc="0809001B" w:tentative="1">
+      <w:start w:val="1"/>
+      <w:numFmt w:val="lowerRoman"/>
+      <w:lvlText w:val="%6."/>
+      <w:lvlJc w:val="right"/>
+      <w:pPr>
+        <w:ind w:left="4320" w:hanging="180"/>
+      </w:pPr>
+    </w:lvl>
+    <w:lvl w:ilvl="6" w:tplc="0809000F" w:tentative="1">
+      <w:start w:val="1"/>
+      <w:numFmt w:val="decimal"/>
+      <w:lvlText w:val="%7."/>
+      <w:lvlJc w:val="left"/>
+      <w:pPr>
+        <w:ind w:left="5040" w:hanging="360"/>
+      </w:pPr>
+    </w:lvl>
+    <w:lvl w:ilvl="7" w:tplc="08090019" w:tentative="1">
+      <w:start w:val="1"/>
+      <w:numFmt w:val="lowerLetter"/>
+      <w:lvlText w:val="%8."/>
+      <w:lvlJc w:val="left"/>
+      <w:pPr>
+        <w:ind w:left="5760" w:hanging="360"/>
+      </w:pPr>
+    </w:lvl>
+    <w:lvl w:ilvl="8" w:tplc="0809001B" w:tentative="1">
+      <w:start w:val="1"/>
+      <w:numFmt w:val="lowerRoman"/>
+      <w:lvlText w:val="%9."/>
+      <w:lvlJc w:val="right"/>
+      <w:pPr>
+        <w:ind w:left="6480" w:hanging="180"/>
+      </w:pPr>
+    </w:lvl>
+  </w:abstractNum>
+  <w:abstractNum w:abstractNumId="1">
     <w:nsid w:val="11692E80"/>
     <w:multiLevelType w:val="hybridMultilevel"/>
     <w:tmpl w:val="60286E9C"/>
@@ -2124,7 +2340,7 @@
       </w:rPr>
     </w:lvl>
   </w:abstractNum>
-  <w:abstractNum w:abstractNumId="1">
+  <w:abstractNum w:abstractNumId="2">
     <w:nsid w:val="131A0AC2"/>
     <w:multiLevelType w:val="hybridMultilevel"/>
     <w:tmpl w:val="40707594"/>
@@ -2213,7 +2429,7 @@
       </w:pPr>
     </w:lvl>
   </w:abstractNum>
-  <w:abstractNum w:abstractNumId="2">
+  <w:abstractNum w:abstractNumId="3">
     <w:nsid w:val="1976097E"/>
     <w:multiLevelType w:val="hybridMultilevel"/>
     <w:tmpl w:val="5DC85A70"/>
@@ -2302,7 +2518,7 @@
       </w:pPr>
     </w:lvl>
   </w:abstractNum>
-  <w:abstractNum w:abstractNumId="3">
+  <w:abstractNum w:abstractNumId="4">
     <w:nsid w:val="21086692"/>
     <w:multiLevelType w:val="hybridMultilevel"/>
     <w:tmpl w:val="878C72AC"/>
@@ -2391,7 +2607,7 @@
       </w:pPr>
     </w:lvl>
   </w:abstractNum>
-  <w:abstractNum w:abstractNumId="4">
+  <w:abstractNum w:abstractNumId="5">
     <w:nsid w:val="2D07321D"/>
     <w:multiLevelType w:val="hybridMultilevel"/>
     <w:tmpl w:val="40707594"/>
@@ -2480,7 +2696,7 @@
       </w:pPr>
     </w:lvl>
   </w:abstractNum>
-  <w:abstractNum w:abstractNumId="5">
+  <w:abstractNum w:abstractNumId="6">
     <w:nsid w:val="2D1A71E8"/>
     <w:multiLevelType w:val="hybridMultilevel"/>
     <w:tmpl w:val="3F40E55C"/>
@@ -2569,7 +2785,7 @@
       </w:pPr>
     </w:lvl>
   </w:abstractNum>
-  <w:abstractNum w:abstractNumId="6">
+  <w:abstractNum w:abstractNumId="7">
     <w:nsid w:val="3160642F"/>
     <w:multiLevelType w:val="hybridMultilevel"/>
     <w:tmpl w:val="5226CB80"/>
@@ -2658,7 +2874,7 @@
       </w:pPr>
     </w:lvl>
   </w:abstractNum>
-  <w:abstractNum w:abstractNumId="7">
+  <w:abstractNum w:abstractNumId="8">
     <w:nsid w:val="32E2543D"/>
     <w:multiLevelType w:val="hybridMultilevel"/>
     <w:tmpl w:val="8970F730"/>
@@ -2747,7 +2963,7 @@
       </w:pPr>
     </w:lvl>
   </w:abstractNum>
-  <w:abstractNum w:abstractNumId="8">
+  <w:abstractNum w:abstractNumId="9">
     <w:nsid w:val="3B1B2D8C"/>
     <w:multiLevelType w:val="hybridMultilevel"/>
     <w:tmpl w:val="50D441D4"/>
@@ -2860,7 +3076,7 @@
       </w:rPr>
     </w:lvl>
   </w:abstractNum>
-  <w:abstractNum w:abstractNumId="9">
+  <w:abstractNum w:abstractNumId="10">
     <w:nsid w:val="3F817A70"/>
     <w:multiLevelType w:val="hybridMultilevel"/>
     <w:tmpl w:val="C5F24F52"/>
@@ -2973,7 +3189,7 @@
       </w:rPr>
     </w:lvl>
   </w:abstractNum>
-  <w:abstractNum w:abstractNumId="10">
+  <w:abstractNum w:abstractNumId="11">
     <w:nsid w:val="44A64BA1"/>
     <w:multiLevelType w:val="hybridMultilevel"/>
     <w:tmpl w:val="F8B6F734"/>
@@ -3062,7 +3278,7 @@
       </w:pPr>
     </w:lvl>
   </w:abstractNum>
-  <w:abstractNum w:abstractNumId="11">
+  <w:abstractNum w:abstractNumId="12">
     <w:nsid w:val="45A632BC"/>
     <w:multiLevelType w:val="hybridMultilevel"/>
     <w:tmpl w:val="1BA8692C"/>
@@ -3151,7 +3367,7 @@
       </w:pPr>
     </w:lvl>
   </w:abstractNum>
-  <w:abstractNum w:abstractNumId="12">
+  <w:abstractNum w:abstractNumId="13">
     <w:nsid w:val="4B040EF1"/>
     <w:multiLevelType w:val="hybridMultilevel"/>
     <w:tmpl w:val="7A06ADBA"/>
@@ -3240,7 +3456,7 @@
       </w:pPr>
     </w:lvl>
   </w:abstractNum>
-  <w:abstractNum w:abstractNumId="13">
+  <w:abstractNum w:abstractNumId="14">
     <w:nsid w:val="56D6096B"/>
     <w:multiLevelType w:val="hybridMultilevel"/>
     <w:tmpl w:val="1722DC36"/>
@@ -3329,7 +3545,7 @@
       </w:pPr>
     </w:lvl>
   </w:abstractNum>
-  <w:abstractNum w:abstractNumId="14">
+  <w:abstractNum w:abstractNumId="15">
     <w:nsid w:val="57413164"/>
     <w:multiLevelType w:val="hybridMultilevel"/>
     <w:tmpl w:val="B64ABAD6"/>
@@ -3418,7 +3634,7 @@
       </w:pPr>
     </w:lvl>
   </w:abstractNum>
-  <w:abstractNum w:abstractNumId="15">
+  <w:abstractNum w:abstractNumId="16">
     <w:nsid w:val="57D840A9"/>
     <w:multiLevelType w:val="hybridMultilevel"/>
     <w:tmpl w:val="A8CE630E"/>
@@ -3507,7 +3723,7 @@
       </w:pPr>
     </w:lvl>
   </w:abstractNum>
-  <w:abstractNum w:abstractNumId="16">
+  <w:abstractNum w:abstractNumId="17">
     <w:nsid w:val="615B27E9"/>
     <w:multiLevelType w:val="hybridMultilevel"/>
     <w:tmpl w:val="8D325CB0"/>
@@ -3620,7 +3836,7 @@
       </w:rPr>
     </w:lvl>
   </w:abstractNum>
-  <w:abstractNum w:abstractNumId="17">
+  <w:abstractNum w:abstractNumId="18">
     <w:nsid w:val="69356360"/>
     <w:multiLevelType w:val="hybridMultilevel"/>
     <w:tmpl w:val="02C0CF36"/>
@@ -3734,7 +3950,7 @@
       </w:rPr>
     </w:lvl>
   </w:abstractNum>
-  <w:abstractNum w:abstractNumId="18">
+  <w:abstractNum w:abstractNumId="19">
     <w:nsid w:val="7B652736"/>
     <w:multiLevelType w:val="hybridMultilevel"/>
     <w:tmpl w:val="F2AC71B0"/>
@@ -3848,61 +4064,64 @@
     </w:lvl>
   </w:abstractNum>
   <w:num w:numId="1">
+    <w:abstractNumId w:val="17"/>
+  </w:num>
+  <w:num w:numId="2">
+    <w:abstractNumId w:val="8"/>
+  </w:num>
+  <w:num w:numId="3">
+    <w:abstractNumId w:val="7"/>
+  </w:num>
+  <w:num w:numId="4">
+    <w:abstractNumId w:val="6"/>
+  </w:num>
+  <w:num w:numId="5">
+    <w:abstractNumId w:val="14"/>
+  </w:num>
+  <w:num w:numId="6">
+    <w:abstractNumId w:val="2"/>
+  </w:num>
+  <w:num w:numId="7">
+    <w:abstractNumId w:val="1"/>
+  </w:num>
+  <w:num w:numId="8">
+    <w:abstractNumId w:val="4"/>
+  </w:num>
+  <w:num w:numId="9">
+    <w:abstractNumId w:val="11"/>
+  </w:num>
+  <w:num w:numId="10">
+    <w:abstractNumId w:val="5"/>
+  </w:num>
+  <w:num w:numId="11">
+    <w:abstractNumId w:val="15"/>
+  </w:num>
+  <w:num w:numId="12">
+    <w:abstractNumId w:val="12"/>
+  </w:num>
+  <w:num w:numId="13">
+    <w:abstractNumId w:val="3"/>
+  </w:num>
+  <w:num w:numId="14">
     <w:abstractNumId w:val="16"/>
   </w:num>
-  <w:num w:numId="2">
-    <w:abstractNumId w:val="7"/>
+  <w:num w:numId="15">
+    <w:abstractNumId w:val="18"/>
   </w:num>
-  <w:num w:numId="3">
-    <w:abstractNumId w:val="6"/>
+  <w:num w:numId="16">
+    <w:abstractNumId w:val="19"/>
   </w:num>
-  <w:num w:numId="4">
-    <w:abstractNumId w:val="5"/>
+  <w:num w:numId="17">
+    <w:abstractNumId w:val="9"/>
   </w:num>
-  <w:num w:numId="5">
+  <w:num w:numId="18">
+    <w:abstractNumId w:val="10"/>
+  </w:num>
+  <w:num w:numId="19">
     <w:abstractNumId w:val="13"/>
   </w:num>
-  <w:num w:numId="6">
-    <w:abstractNumId w:val="1"/>
-  </w:num>
-  <w:num w:numId="7">
+  <w:num w:numId="20">
     <w:abstractNumId w:val="0"/>
-  </w:num>
-  <w:num w:numId="8">
-    <w:abstractNumId w:val="3"/>
-  </w:num>
-  <w:num w:numId="9">
-    <w:abstractNumId w:val="10"/>
-  </w:num>
-  <w:num w:numId="10">
-    <w:abstractNumId w:val="4"/>
-  </w:num>
-  <w:num w:numId="11">
-    <w:abstractNumId w:val="14"/>
-  </w:num>
-  <w:num w:numId="12">
-    <w:abstractNumId w:val="11"/>
-  </w:num>
-  <w:num w:numId="13">
-    <w:abstractNumId w:val="2"/>
-  </w:num>
-  <w:num w:numId="14">
-    <w:abstractNumId w:val="15"/>
-  </w:num>
-  <w:num w:numId="15">
-    <w:abstractNumId w:val="17"/>
-  </w:num>
-  <w:num w:numId="16">
-    <w:abstractNumId w:val="18"/>
-  </w:num>
-  <w:num w:numId="17">
-    <w:abstractNumId w:val="8"/>
-  </w:num>
-  <w:num w:numId="18">
-    <w:abstractNumId w:val="9"/>
-  </w:num>
-  <w:num w:numId="19">
-    <w:abstractNumId w:val="12"/>
   </w:num>
 </w:numbering>
 </file>

</xml_diff>

<commit_message>
add new entry for lab notebook
</commit_message>
<xml_diff>
--- a/results/lab_notebook-JH.docx
+++ b/results/lab_notebook-JH.docx
@@ -2290,13 +2290,7 @@
         <w:rPr>
           <w:lang w:val="en-AU"/>
         </w:rPr>
-        <w:t>26</w:t>
-      </w:r>
-      <w:r>
-        <w:rPr>
-          <w:lang w:val="en-AU"/>
-        </w:rPr>
-        <w:t xml:space="preserve">-12-2017 </w:t>
+        <w:t xml:space="preserve">26-12-2017 </w:t>
       </w:r>
       <w:r>
         <w:rPr>
@@ -2330,14 +2324,7 @@
           <w:b/>
           <w:lang w:val="en-AU"/>
         </w:rPr>
-        <w:t>/findings</w:t>
-      </w:r>
-      <w:r>
-        <w:rPr>
-          <w:b/>
-          <w:lang w:val="en-AU"/>
-        </w:rPr>
-        <w:t>:</w:t>
+        <w:t>/findings:</w:t>
       </w:r>
       <w:r>
         <w:rPr>
@@ -2434,6 +2421,150 @@
           <w:lang w:val="en-AU"/>
         </w:rPr>
         <w:t>Work on the report</w:t>
+      </w:r>
+    </w:p>
+    <w:p>
+      <w:pPr>
+        <w:rPr>
+          <w:b/>
+          <w:lang w:val="en-AU"/>
+        </w:rPr>
+      </w:pPr>
+    </w:p>
+    <w:p>
+      <w:pPr>
+        <w:pStyle w:val="Heading2"/>
+        <w:rPr>
+          <w:lang w:val="en-AU"/>
+        </w:rPr>
+      </w:pPr>
+      <w:r>
+        <w:rPr>
+          <w:lang w:val="en-AU"/>
+        </w:rPr>
+        <w:t>12-01</w:t>
+      </w:r>
+      <w:r>
+        <w:rPr>
+          <w:lang w:val="en-AU"/>
+        </w:rPr>
+        <w:t>-2018</w:t>
+      </w:r>
+      <w:r>
+        <w:rPr>
+          <w:lang w:val="en-AU"/>
+        </w:rPr>
+        <w:t xml:space="preserve"> </w:t>
+      </w:r>
+      <w:r>
+        <w:rPr>
+          <w:rFonts w:ascii="Helvetica" w:eastAsia="Helvetica" w:hAnsi="Helvetica" w:cs="Helvetica"/>
+          <w:lang w:val="en-AU"/>
+        </w:rPr>
+        <w:t xml:space="preserve">– </w:t>
+      </w:r>
+      <w:r>
+        <w:rPr>
+          <w:lang w:val="en-AU"/>
+        </w:rPr>
+        <w:t>Finally report changes</w:t>
+      </w:r>
+    </w:p>
+    <w:p>
+      <w:pPr>
+        <w:rPr>
+          <w:lang w:val="en-AU"/>
+        </w:rPr>
+      </w:pPr>
+      <w:r>
+        <w:rPr>
+          <w:b/>
+          <w:lang w:val="en-AU"/>
+        </w:rPr>
+        <w:t>Event</w:t>
+      </w:r>
+      <w:r>
+        <w:rPr>
+          <w:b/>
+          <w:lang w:val="en-AU"/>
+        </w:rPr>
+        <w:t>/findings:</w:t>
+      </w:r>
+      <w:r>
+        <w:rPr>
+          <w:lang w:val="en-AU"/>
+        </w:rPr>
+        <w:t xml:space="preserve"> </w:t>
+      </w:r>
+      <w:r>
+        <w:rPr>
+          <w:lang w:val="en-AU"/>
+        </w:rPr>
+        <w:t>Final changes and reviews on the report</w:t>
+      </w:r>
+    </w:p>
+    <w:p>
+      <w:pPr>
+        <w:rPr>
+          <w:b/>
+          <w:lang w:val="en-AU"/>
+        </w:rPr>
+      </w:pPr>
+      <w:r>
+        <w:rPr>
+          <w:b/>
+          <w:lang w:val="en-AU"/>
+        </w:rPr>
+        <w:t>Lessons learned:</w:t>
+      </w:r>
+    </w:p>
+    <w:p>
+      <w:pPr>
+        <w:rPr>
+          <w:b/>
+          <w:lang w:val="en-AU"/>
+        </w:rPr>
+      </w:pPr>
+      <w:r>
+        <w:rPr>
+          <w:b/>
+          <w:lang w:val="en-AU"/>
+        </w:rPr>
+        <w:t>What</w:t>
+      </w:r>
+      <w:r>
+        <w:rPr>
+          <w:rFonts w:ascii="Helvetica" w:eastAsia="Helvetica" w:hAnsi="Helvetica" w:cs="Helvetica"/>
+          <w:b/>
+          <w:lang w:val="en-AU"/>
+        </w:rPr>
+        <w:t>’</w:t>
+      </w:r>
+      <w:r>
+        <w:rPr>
+          <w:b/>
+          <w:lang w:val="en-AU"/>
+        </w:rPr>
+        <w:t>s next?</w:t>
+      </w:r>
+    </w:p>
+    <w:p>
+      <w:pPr>
+        <w:pStyle w:val="ListParagraph"/>
+        <w:numPr>
+          <w:ilvl w:val="0"/>
+          <w:numId w:val="24"/>
+        </w:numPr>
+        <w:rPr>
+          <w:b/>
+          <w:lang w:val="en-AU"/>
+        </w:rPr>
+      </w:pPr>
+      <w:r>
+        <w:rPr>
+          <w:lang w:val="en-AU"/>
+        </w:rPr>
+        <w:t>Submit!</w:t>
       </w:r>
       <w:bookmarkStart w:id="0" w:name="_GoBack"/>
       <w:bookmarkEnd w:id="0"/>
@@ -3961,6 +4092,95 @@
     </w:lvl>
   </w:abstractNum>
   <w:abstractNum w:abstractNumId="16">
+    <w:nsid w:val="4EA71F6F"/>
+    <w:multiLevelType w:val="hybridMultilevel"/>
+    <w:tmpl w:val="00C87590"/>
+    <w:lvl w:ilvl="0" w:tplc="0809000F">
+      <w:start w:val="1"/>
+      <w:numFmt w:val="decimal"/>
+      <w:lvlText w:val="%1."/>
+      <w:lvlJc w:val="left"/>
+      <w:pPr>
+        <w:ind w:left="720" w:hanging="360"/>
+      </w:pPr>
+      <w:rPr>
+        <w:rFonts w:hint="default"/>
+      </w:rPr>
+    </w:lvl>
+    <w:lvl w:ilvl="1" w:tplc="08090019" w:tentative="1">
+      <w:start w:val="1"/>
+      <w:numFmt w:val="lowerLetter"/>
+      <w:lvlText w:val="%2."/>
+      <w:lvlJc w:val="left"/>
+      <w:pPr>
+        <w:ind w:left="1440" w:hanging="360"/>
+      </w:pPr>
+    </w:lvl>
+    <w:lvl w:ilvl="2" w:tplc="0809001B" w:tentative="1">
+      <w:start w:val="1"/>
+      <w:numFmt w:val="lowerRoman"/>
+      <w:lvlText w:val="%3."/>
+      <w:lvlJc w:val="right"/>
+      <w:pPr>
+        <w:ind w:left="2160" w:hanging="180"/>
+      </w:pPr>
+    </w:lvl>
+    <w:lvl w:ilvl="3" w:tplc="0809000F" w:tentative="1">
+      <w:start w:val="1"/>
+      <w:numFmt w:val="decimal"/>
+      <w:lvlText w:val="%4."/>
+      <w:lvlJc w:val="left"/>
+      <w:pPr>
+        <w:ind w:left="2880" w:hanging="360"/>
+      </w:pPr>
+    </w:lvl>
+    <w:lvl w:ilvl="4" w:tplc="08090019" w:tentative="1">
+      <w:start w:val="1"/>
+      <w:numFmt w:val="lowerLetter"/>
+      <w:lvlText w:val="%5."/>
+      <w:lvlJc w:val="left"/>
+      <w:pPr>
+        <w:ind w:left="3600" w:hanging="360"/>
+      </w:pPr>
+    </w:lvl>
+    <w:lvl w:ilvl="5" w:tplc="0809001B" w:tentative="1">
+      <w:start w:val="1"/>
+      <w:numFmt w:val="lowerRoman"/>
+      <w:lvlText w:val="%6."/>
+      <w:lvlJc w:val="right"/>
+      <w:pPr>
+        <w:ind w:left="4320" w:hanging="180"/>
+      </w:pPr>
+    </w:lvl>
+    <w:lvl w:ilvl="6" w:tplc="0809000F" w:tentative="1">
+      <w:start w:val="1"/>
+      <w:numFmt w:val="decimal"/>
+      <w:lvlText w:val="%7."/>
+      <w:lvlJc w:val="left"/>
+      <w:pPr>
+        <w:ind w:left="5040" w:hanging="360"/>
+      </w:pPr>
+    </w:lvl>
+    <w:lvl w:ilvl="7" w:tplc="08090019" w:tentative="1">
+      <w:start w:val="1"/>
+      <w:numFmt w:val="lowerLetter"/>
+      <w:lvlText w:val="%8."/>
+      <w:lvlJc w:val="left"/>
+      <w:pPr>
+        <w:ind w:left="5760" w:hanging="360"/>
+      </w:pPr>
+    </w:lvl>
+    <w:lvl w:ilvl="8" w:tplc="0809001B" w:tentative="1">
+      <w:start w:val="1"/>
+      <w:numFmt w:val="lowerRoman"/>
+      <w:lvlText w:val="%9."/>
+      <w:lvlJc w:val="right"/>
+      <w:pPr>
+        <w:ind w:left="6480" w:hanging="180"/>
+      </w:pPr>
+    </w:lvl>
+  </w:abstractNum>
+  <w:abstractNum w:abstractNumId="17">
     <w:nsid w:val="56D6096B"/>
     <w:multiLevelType w:val="hybridMultilevel"/>
     <w:tmpl w:val="1722DC36"/>
@@ -4049,7 +4269,7 @@
       </w:pPr>
     </w:lvl>
   </w:abstractNum>
-  <w:abstractNum w:abstractNumId="17">
+  <w:abstractNum w:abstractNumId="18">
     <w:nsid w:val="57413164"/>
     <w:multiLevelType w:val="hybridMultilevel"/>
     <w:tmpl w:val="B64ABAD6"/>
@@ -4138,7 +4358,7 @@
       </w:pPr>
     </w:lvl>
   </w:abstractNum>
-  <w:abstractNum w:abstractNumId="18">
+  <w:abstractNum w:abstractNumId="19">
     <w:nsid w:val="57D840A9"/>
     <w:multiLevelType w:val="hybridMultilevel"/>
     <w:tmpl w:val="A8CE630E"/>
@@ -4227,7 +4447,7 @@
       </w:pPr>
     </w:lvl>
   </w:abstractNum>
-  <w:abstractNum w:abstractNumId="19">
+  <w:abstractNum w:abstractNumId="20">
     <w:nsid w:val="615B27E9"/>
     <w:multiLevelType w:val="hybridMultilevel"/>
     <w:tmpl w:val="8D325CB0"/>
@@ -4340,7 +4560,7 @@
       </w:rPr>
     </w:lvl>
   </w:abstractNum>
-  <w:abstractNum w:abstractNumId="20">
+  <w:abstractNum w:abstractNumId="21">
     <w:nsid w:val="69356360"/>
     <w:multiLevelType w:val="hybridMultilevel"/>
     <w:tmpl w:val="02C0CF36"/>
@@ -4454,7 +4674,7 @@
       </w:rPr>
     </w:lvl>
   </w:abstractNum>
-  <w:abstractNum w:abstractNumId="21">
+  <w:abstractNum w:abstractNumId="22">
     <w:nsid w:val="7B652736"/>
     <w:multiLevelType w:val="hybridMultilevel"/>
     <w:tmpl w:val="F2AC71B0"/>
@@ -4567,7 +4787,7 @@
       </w:rPr>
     </w:lvl>
   </w:abstractNum>
-  <w:abstractNum w:abstractNumId="22">
+  <w:abstractNum w:abstractNumId="23">
     <w:nsid w:val="7E932C5E"/>
     <w:multiLevelType w:val="hybridMultilevel"/>
     <w:tmpl w:val="C2E2F00E"/>
@@ -4657,7 +4877,7 @@
     </w:lvl>
   </w:abstractNum>
   <w:num w:numId="1">
-    <w:abstractNumId w:val="19"/>
+    <w:abstractNumId w:val="20"/>
   </w:num>
   <w:num w:numId="2">
     <w:abstractNumId w:val="10"/>
@@ -4669,7 +4889,7 @@
     <w:abstractNumId w:val="8"/>
   </w:num>
   <w:num w:numId="5">
-    <w:abstractNumId w:val="16"/>
+    <w:abstractNumId w:val="17"/>
   </w:num>
   <w:num w:numId="6">
     <w:abstractNumId w:val="3"/>
@@ -4687,7 +4907,7 @@
     <w:abstractNumId w:val="7"/>
   </w:num>
   <w:num w:numId="11">
-    <w:abstractNumId w:val="17"/>
+    <w:abstractNumId w:val="18"/>
   </w:num>
   <w:num w:numId="12">
     <w:abstractNumId w:val="14"/>
@@ -4696,13 +4916,13 @@
     <w:abstractNumId w:val="4"/>
   </w:num>
   <w:num w:numId="14">
-    <w:abstractNumId w:val="18"/>
+    <w:abstractNumId w:val="19"/>
   </w:num>
   <w:num w:numId="15">
-    <w:abstractNumId w:val="20"/>
+    <w:abstractNumId w:val="21"/>
   </w:num>
   <w:num w:numId="16">
-    <w:abstractNumId w:val="21"/>
+    <w:abstractNumId w:val="22"/>
   </w:num>
   <w:num w:numId="17">
     <w:abstractNumId w:val="11"/>
@@ -4720,10 +4940,13 @@
     <w:abstractNumId w:val="6"/>
   </w:num>
   <w:num w:numId="22">
-    <w:abstractNumId w:val="22"/>
+    <w:abstractNumId w:val="23"/>
   </w:num>
   <w:num w:numId="23">
     <w:abstractNumId w:val="1"/>
+  </w:num>
+  <w:num w:numId="24">
+    <w:abstractNumId w:val="16"/>
   </w:num>
 </w:numbering>
 </file>

</xml_diff>